<commit_message>
replace placeholders with preserved formatted text and number to text conversion
</commit_message>
<xml_diff>
--- a/template.docx
+++ b/template.docx
@@ -176,36 +176,16 @@
             </w:r>
             <w:r>
               <w:rPr>
-                <w:rFonts w:cs="Times New Roman" w:ascii="Times New Roman" w:hAnsi="Times New Roman"/>
+                <w:rFonts w:eastAsia="" w:cs="Times New Roman" w:ascii="Times New Roman" w:hAnsi="Times New Roman"/>
                 <w:b/>
                 <w:bCs/>
                 <w:color w:val="000000"/>
-              </w:rPr>
-              <w:t>{</w:t>
-            </w:r>
-            <w:r>
-              <w:rPr>
-                <w:rFonts w:cs="Times New Roman" w:ascii="Times New Roman" w:hAnsi="Times New Roman"/>
-                <w:b/>
-                <w:bCs/>
-                <w:color w:val="000000"/>
-                <w:sz w:val="24"/>
-                <w:szCs w:val="24"/>
-                <w:shd w:fill="auto" w:val="clear"/>
-              </w:rPr>
-              <w:t>3</w:t>
-            </w:r>
-            <w:r>
-              <w:rPr>
-                <w:rFonts w:cs="Times New Roman" w:ascii="Times New Roman" w:hAnsi="Times New Roman"/>
-                <w:b/>
-                <w:bCs/>
-                <w:color w:val="000000"/>
-                <w:sz w:val="24"/>
-                <w:szCs w:val="24"/>
-                <w:shd w:fill="auto" w:val="clear"/>
-              </w:rPr>
-              <w:t>}</w:t>
+                <w:kern w:val="0"/>
+                <w:sz w:val="22"/>
+                <w:szCs w:val="22"/>
+                <w:lang w:val="en-US" w:eastAsia="en-US" w:bidi="ar-SA"/>
+              </w:rPr>
+              <w:t>{3}</w:t>
             </w:r>
           </w:p>
           <w:p>
@@ -889,11 +869,15 @@
               <w:pStyle w:val="Normal"/>
               <w:widowControl w:val="false"/>
               <w:spacing w:lineRule="auto" w:line="240" w:before="60" w:after="60"/>
-              <w:ind w:left="61" w:right="50"/>
+              <w:ind w:left="60" w:right="53"/>
               <w:jc w:val="right"/>
               <w:rPr>
-                <w:highlight w:val="none"/>
-                <w:shd w:fill="auto" w:val="clear"/>
+                <w:rFonts w:ascii="Times New Roman" w:hAnsi="Times New Roman" w:cs="Times New Roman"/>
+                <w:b/>
+                <w:bCs/>
+                <w:color w:val="000000"/>
+                <w:sz w:val="20"/>
+                <w:szCs w:val="20"/>
               </w:rPr>
             </w:pPr>
             <w:r>
@@ -904,33 +888,8 @@
                 <w:color w:val="000000"/>
                 <w:sz w:val="20"/>
                 <w:szCs w:val="20"/>
-                <w:shd w:fill="auto" w:val="clear"/>
-              </w:rPr>
-              <w:t>{</w:t>
-            </w:r>
-            <w:r>
-              <w:rPr>
-                <w:rFonts w:cs="Times New Roman" w:ascii="Times New Roman" w:hAnsi="Times New Roman"/>
-                <w:b/>
-                <w:bCs/>
-                <w:color w:val="000000"/>
-                <w:sz w:val="20"/>
-                <w:szCs w:val="20"/>
-                <w:shd w:fill="auto" w:val="clear"/>
-              </w:rPr>
-              <w:t>5</w:t>
-            </w:r>
-            <w:r>
-              <w:rPr>
-                <w:rFonts w:cs="Times New Roman" w:ascii="Times New Roman" w:hAnsi="Times New Roman"/>
-                <w:b/>
-                <w:bCs/>
-                <w:color w:val="000000"/>
-                <w:sz w:val="20"/>
-                <w:szCs w:val="20"/>
-                <w:shd w:fill="auto" w:val="clear"/>
-              </w:rPr>
-              <w:t>}</w:t>
+              </w:rPr>
+              <w:t>{5}</w:t>
             </w:r>
           </w:p>
         </w:tc>
@@ -1009,40 +968,7 @@
                 <w:szCs w:val="20"/>
                 <w:lang w:val="en-US" w:eastAsia="en-US" w:bidi="ar-SA"/>
               </w:rPr>
-              <w:t xml:space="preserve"> </w:t>
-            </w:r>
-            <w:r>
-              <w:rPr>
-                <w:rFonts w:eastAsia="" w:cs="Times New Roman" w:ascii="Times New Roman" w:hAnsi="Times New Roman"/>
-                <w:color w:val="000000"/>
-                <w:kern w:val="0"/>
-                <w:sz w:val="20"/>
-                <w:szCs w:val="20"/>
-                <w:lang w:val="en-US" w:eastAsia="en-US" w:bidi="ar-SA"/>
-              </w:rPr>
-              <w:t>{</w:t>
-            </w:r>
-            <w:r>
-              <w:rPr>
-                <w:rFonts w:eastAsia="" w:cs="Times New Roman" w:ascii="Times New Roman" w:hAnsi="Times New Roman"/>
-                <w:color w:val="000000"/>
-                <w:kern w:val="0"/>
-                <w:sz w:val="20"/>
-                <w:szCs w:val="20"/>
-                <w:lang w:val="en-US" w:eastAsia="en-US" w:bidi="ar-SA"/>
-              </w:rPr>
-              <w:t>6</w:t>
-            </w:r>
-            <w:r>
-              <w:rPr>
-                <w:rFonts w:eastAsia="" w:cs="Times New Roman" w:ascii="Times New Roman" w:hAnsi="Times New Roman"/>
-                <w:color w:val="000000"/>
-                <w:kern w:val="0"/>
-                <w:sz w:val="20"/>
-                <w:szCs w:val="20"/>
-                <w:lang w:val="en-US" w:eastAsia="en-US" w:bidi="ar-SA"/>
-              </w:rPr>
-              <w:t>}</w:t>
+              <w:t xml:space="preserve"> {6}</w:t>
             </w:r>
           </w:p>
           <w:p>
@@ -1068,32 +994,14 @@
             </w:r>
             <w:r>
               <w:rPr>
-                <w:rFonts w:cs="Times New Roman" w:ascii="Times New Roman" w:hAnsi="Times New Roman"/>
+                <w:rFonts w:eastAsia="" w:cs="Times New Roman" w:ascii="Times New Roman" w:hAnsi="Times New Roman"/>
                 <w:color w:val="000000"/>
+                <w:kern w:val="0"/>
                 <w:sz w:val="20"/>
                 <w:szCs w:val="20"/>
-              </w:rPr>
-              <w:t>{</w:t>
-            </w:r>
-            <w:r>
-              <w:rPr>
-                <w:rFonts w:cs="Times New Roman" w:ascii="Times New Roman" w:hAnsi="Times New Roman"/>
-                <w:color w:val="000000"/>
-                <w:sz w:val="20"/>
-                <w:szCs w:val="20"/>
-                <w:shd w:fill="auto" w:val="clear"/>
-              </w:rPr>
-              <w:t>7</w:t>
-            </w:r>
-            <w:r>
-              <w:rPr>
-                <w:rFonts w:cs="Times New Roman" w:ascii="Times New Roman" w:hAnsi="Times New Roman"/>
-                <w:color w:val="000000"/>
-                <w:sz w:val="20"/>
-                <w:szCs w:val="20"/>
-                <w:shd w:fill="auto" w:val="clear"/>
-              </w:rPr>
-              <w:t>}</w:t>
+                <w:lang w:val="en-US" w:eastAsia="en-US" w:bidi="ar-SA"/>
+              </w:rPr>
+              <w:t>{7}</w:t>
             </w:r>
           </w:p>
           <w:p>
@@ -1119,32 +1027,14 @@
             </w:r>
             <w:r>
               <w:rPr>
-                <w:rFonts w:cs="Times New Roman" w:ascii="Times New Roman" w:hAnsi="Times New Roman"/>
+                <w:rFonts w:eastAsia="" w:cs="Times New Roman" w:ascii="Times New Roman" w:hAnsi="Times New Roman"/>
                 <w:color w:val="000000"/>
+                <w:kern w:val="0"/>
                 <w:sz w:val="20"/>
                 <w:szCs w:val="20"/>
-              </w:rPr>
-              <w:t>{</w:t>
-            </w:r>
-            <w:r>
-              <w:rPr>
-                <w:rFonts w:cs="Times New Roman" w:ascii="Times New Roman" w:hAnsi="Times New Roman"/>
-                <w:color w:val="000000"/>
-                <w:sz w:val="20"/>
-                <w:szCs w:val="20"/>
-                <w:shd w:fill="auto" w:val="clear"/>
-              </w:rPr>
-              <w:t>11</w:t>
-            </w:r>
-            <w:r>
-              <w:rPr>
-                <w:rFonts w:cs="Times New Roman" w:ascii="Times New Roman" w:hAnsi="Times New Roman"/>
-                <w:color w:val="000000"/>
-                <w:sz w:val="20"/>
-                <w:szCs w:val="20"/>
-                <w:shd w:fill="auto" w:val="clear"/>
-              </w:rPr>
-              <w:t>}</w:t>
+                <w:lang w:val="en-US" w:eastAsia="en-US" w:bidi="ar-SA"/>
+              </w:rPr>
+              <w:t>{11}</w:t>
             </w:r>
           </w:p>
           <w:p>
@@ -1177,40 +1067,7 @@
                 <w:szCs w:val="20"/>
                 <w:lang w:val="en-US" w:eastAsia="en-US" w:bidi="ar-SA"/>
               </w:rPr>
-              <w:t xml:space="preserve"> </w:t>
-            </w:r>
-            <w:r>
-              <w:rPr>
-                <w:rFonts w:eastAsia="" w:cs="Times New Roman" w:ascii="Times New Roman" w:hAnsi="Times New Roman"/>
-                <w:color w:val="000000"/>
-                <w:kern w:val="0"/>
-                <w:sz w:val="20"/>
-                <w:szCs w:val="20"/>
-                <w:lang w:val="en-US" w:eastAsia="en-US" w:bidi="ar-SA"/>
-              </w:rPr>
-              <w:t>{</w:t>
-            </w:r>
-            <w:r>
-              <w:rPr>
-                <w:rFonts w:eastAsia="" w:cs="Times New Roman" w:ascii="Times New Roman" w:hAnsi="Times New Roman"/>
-                <w:color w:val="000000"/>
-                <w:kern w:val="0"/>
-                <w:sz w:val="20"/>
-                <w:szCs w:val="20"/>
-                <w:lang w:val="en-US" w:eastAsia="en-US" w:bidi="ar-SA"/>
-              </w:rPr>
-              <w:t>5</w:t>
-            </w:r>
-            <w:r>
-              <w:rPr>
-                <w:rFonts w:eastAsia="" w:cs="Times New Roman" w:ascii="Times New Roman" w:hAnsi="Times New Roman"/>
-                <w:color w:val="000000"/>
-                <w:kern w:val="0"/>
-                <w:sz w:val="20"/>
-                <w:szCs w:val="20"/>
-                <w:lang w:val="en-US" w:eastAsia="en-US" w:bidi="ar-SA"/>
-              </w:rPr>
-              <w:t>}</w:t>
+              <w:t xml:space="preserve"> {5}</w:t>
             </w:r>
           </w:p>
           <w:p>
@@ -1233,6 +1090,17 @@
                 <w:szCs w:val="20"/>
               </w:rPr>
               <w:t xml:space="preserve">Viết bằng chữ: </w:t>
+            </w:r>
+            <w:r>
+              <w:rPr>
+                <w:rFonts w:eastAsia="" w:cs="Times New Roman" w:ascii="Times New Roman" w:hAnsi="Times New Roman"/>
+                <w:color w:val="000000"/>
+                <w:kern w:val="0"/>
+                <w:sz w:val="20"/>
+                <w:szCs w:val="20"/>
+                <w:lang w:val="en-US" w:eastAsia="en-US" w:bidi="ar-SA"/>
+              </w:rPr>
+              <w:t>{#}</w:t>
             </w:r>
           </w:p>
           <w:p>
@@ -1262,16 +1130,7 @@
                 <w:color w:val="000000"/>
                 <w:shd w:fill="auto" w:val="clear"/>
               </w:rPr>
-              <w:t xml:space="preserve">Cần Thơ, </w:t>
-            </w:r>
-            <w:r>
-              <w:rPr>
-                <w:rFonts w:ascii="Times New Roman" w:hAnsi="Times New Roman"/>
-                <w:iCs/>
-                <w:color w:val="000000"/>
-                <w:shd w:fill="auto" w:val="clear"/>
-              </w:rPr>
-              <w:t>{4}</w:t>
+              <w:t>Cần Thơ, {4}</w:t>
             </w:r>
           </w:p>
           <w:p>

</xml_diff>